<commit_message>
modificacion prototio, casos de prueba
</commit_message>
<xml_diff>
--- a/Proyecto software/entrega 3/trazabilidad de entre artefactos.docx
+++ b/Proyecto software/entrega 3/trazabilidad de entre artefactos.docx
@@ -428,39 +428,7 @@
                 <w:sz w:val="24"/>
                 <w:szCs w:val="24"/>
               </w:rPr>
-              <w:t>-</w:t>
-            </w:r>
-            <w:r>
-              <w:rPr>
-                <w:rFonts w:ascii="Tahoma" w:hAnsi="Tahoma"/>
-                <w:sz w:val="24"/>
-                <w:szCs w:val="24"/>
-              </w:rPr>
-              <w:t>g</w:t>
-            </w:r>
-            <w:r>
-              <w:rPr>
-                <w:rFonts w:ascii="Tahoma" w:hAnsi="Tahoma"/>
-                <w:sz w:val="24"/>
-                <w:szCs w:val="24"/>
-              </w:rPr>
-              <w:t>enerar</w:t>
-            </w:r>
-            <w:r>
-              <w:rPr>
-                <w:rFonts w:ascii="Tahoma" w:hAnsi="Tahoma"/>
-                <w:sz w:val="24"/>
-                <w:szCs w:val="24"/>
-              </w:rPr>
-              <w:t xml:space="preserve"> </w:t>
-            </w:r>
-            <w:r>
-              <w:rPr>
-                <w:rFonts w:ascii="Tahoma" w:hAnsi="Tahoma"/>
-                <w:sz w:val="24"/>
-                <w:szCs w:val="24"/>
-              </w:rPr>
-              <w:t>Reportes</w:t>
+              <w:t>-generar Reportes</w:t>
             </w:r>
           </w:p>
           <w:p>
@@ -583,11 +551,9 @@
             </w:pPr>
             <w:r>
               <w:rPr>
-                <w:rFonts w:ascii="Tahoma" w:hAnsi="Tahoma"/>
-                <w:sz w:val="24"/>
-                <w:szCs w:val="24"/>
-              </w:rPr>
-              <w:t>Aun no se ha implementado</w:t>
+                <w:rFonts w:cstheme="minorHAnsi"/>
+              </w:rPr>
+              <w:t>implementado</w:t>
             </w:r>
           </w:p>
         </w:tc>
@@ -618,17 +584,7 @@
                 <w:sz w:val="24"/>
                 <w:szCs w:val="24"/>
               </w:rPr>
-              <w:t>Caso de prueb</w:t>
-            </w:r>
-            <w:bookmarkStart w:id="0" w:name="_GoBack"/>
-            <w:bookmarkEnd w:id="0"/>
-            <w:r>
-              <w:rPr>
-                <w:rFonts w:ascii="Tahoma" w:hAnsi="Tahoma"/>
-                <w:sz w:val="24"/>
-                <w:szCs w:val="24"/>
-              </w:rPr>
-              <w:t>a 2-3</w:t>
+              <w:t>Caso de prueba 2-3</w:t>
             </w:r>
           </w:p>
         </w:tc>
@@ -956,11 +912,9 @@
             </w:pPr>
             <w:r>
               <w:rPr>
-                <w:rFonts w:ascii="Tahoma" w:hAnsi="Tahoma"/>
-                <w:sz w:val="24"/>
-                <w:szCs w:val="24"/>
-              </w:rPr>
-              <w:t>Aun no se ha implementado</w:t>
+                <w:rFonts w:cstheme="minorHAnsi"/>
+              </w:rPr>
+              <w:t>implementado</w:t>
             </w:r>
           </w:p>
         </w:tc>
@@ -991,15 +945,245 @@
                 <w:sz w:val="24"/>
                 <w:szCs w:val="24"/>
               </w:rPr>
-              <w:t>Caso de prueba</w:t>
-            </w:r>
-            <w:r>
-              <w:rPr>
-                <w:rFonts w:ascii="Tahoma" w:hAnsi="Tahoma"/>
-                <w:sz w:val="24"/>
-                <w:szCs w:val="24"/>
-              </w:rPr>
-              <w:t xml:space="preserve"> 4</w:t>
+              <w:t>Caso de prueba 4</w:t>
+            </w:r>
+          </w:p>
+        </w:tc>
+      </w:tr>
+      <w:tr>
+        <w:trPr>
+          <w:trHeight w:val="1275"/>
+        </w:trPr>
+        <w:tc>
+          <w:tcPr>
+            <w:tcW w:w="2335" w:type="dxa"/>
+            <w:tcBorders>
+              <w:top w:val="single" w:sz="4" w:space="0" w:color="000000"/>
+              <w:left w:val="single" w:sz="4" w:space="0" w:color="000000"/>
+              <w:bottom w:val="single" w:sz="4" w:space="0" w:color="000000"/>
+              <w:right w:val="single" w:sz="4" w:space="0" w:color="000000"/>
+            </w:tcBorders>
+            <w:shd w:val="clear" w:color="auto" w:fill="auto"/>
+          </w:tcPr>
+          <w:p>
+            <w:pPr>
+              <w:ind w:left="0" w:right="0"/>
+              <w:jc w:val="both"/>
+              <w:rPr>
+                <w:rFonts w:ascii="Tahoma" w:eastAsia="Tahoma" w:hAnsi="Tahoma" w:cs="Tahoma"/>
+                <w:sz w:val="24"/>
+                <w:szCs w:val="24"/>
+              </w:rPr>
+            </w:pPr>
+            <w:r>
+              <w:rPr>
+                <w:rFonts w:ascii="Tahoma" w:eastAsia="Tahoma" w:hAnsi="Tahoma" w:cs="Tahoma"/>
+                <w:sz w:val="24"/>
+                <w:szCs w:val="24"/>
+              </w:rPr>
+              <w:t xml:space="preserve">tener una integración  de la información de  las fuentes hídricas superficiales con </w:t>
+            </w:r>
+            <w:r>
+              <w:rPr>
+                <w:rFonts w:ascii="Tahoma" w:eastAsia="Tahoma" w:hAnsi="Tahoma" w:cs="Tahoma"/>
+                <w:sz w:val="24"/>
+                <w:szCs w:val="24"/>
+              </w:rPr>
+              <w:lastRenderedPageBreak/>
+              <w:t>imágenes y la información mas relevante</w:t>
+            </w:r>
+          </w:p>
+          <w:p>
+            <w:pPr>
+              <w:ind w:left="0" w:right="0"/>
+              <w:jc w:val="both"/>
+              <w:rPr>
+                <w:rFonts w:ascii="Tahoma" w:hAnsi="Tahoma"/>
+                <w:sz w:val="24"/>
+                <w:szCs w:val="24"/>
+              </w:rPr>
+            </w:pPr>
+          </w:p>
+        </w:tc>
+        <w:tc>
+          <w:tcPr>
+            <w:tcW w:w="1166" w:type="dxa"/>
+            <w:tcBorders>
+              <w:top w:val="single" w:sz="4" w:space="0" w:color="000000"/>
+              <w:left w:val="single" w:sz="4" w:space="0" w:color="000000"/>
+              <w:bottom w:val="single" w:sz="4" w:space="0" w:color="000000"/>
+              <w:right w:val="single" w:sz="4" w:space="0" w:color="000000"/>
+            </w:tcBorders>
+            <w:shd w:val="clear" w:color="auto" w:fill="auto"/>
+          </w:tcPr>
+          <w:p>
+            <w:pPr>
+              <w:ind w:left="0" w:right="0"/>
+              <w:jc w:val="both"/>
+              <w:rPr>
+                <w:rFonts w:ascii="Tahoma" w:eastAsia="Arial" w:hAnsi="Tahoma" w:cs="Arial"/>
+                <w:b/>
+                <w:bCs/>
+                <w:sz w:val="24"/>
+                <w:szCs w:val="24"/>
+              </w:rPr>
+            </w:pPr>
+            <w:r>
+              <w:rPr>
+                <w:rFonts w:ascii="Tahoma" w:eastAsia="Arial" w:hAnsi="Tahoma" w:cs="Arial"/>
+                <w:b/>
+                <w:bCs/>
+                <w:sz w:val="24"/>
+                <w:szCs w:val="24"/>
+              </w:rPr>
+              <w:lastRenderedPageBreak/>
+              <w:t>CU-1</w:t>
+            </w:r>
+          </w:p>
+          <w:p>
+            <w:pPr>
+              <w:ind w:left="0" w:right="0"/>
+              <w:jc w:val="both"/>
+              <w:rPr>
+                <w:rFonts w:ascii="Tahoma" w:eastAsia="Arial" w:hAnsi="Tahoma" w:cs="Arial"/>
+                <w:b/>
+                <w:bCs/>
+                <w:sz w:val="24"/>
+                <w:szCs w:val="24"/>
+              </w:rPr>
+            </w:pPr>
+            <w:r>
+              <w:rPr>
+                <w:rFonts w:ascii="Tahoma" w:eastAsia="Arial" w:hAnsi="Tahoma" w:cs="Arial"/>
+                <w:b/>
+                <w:bCs/>
+                <w:sz w:val="24"/>
+                <w:szCs w:val="24"/>
+              </w:rPr>
+              <w:t>CU-2</w:t>
+            </w:r>
+          </w:p>
+          <w:p>
+            <w:pPr>
+              <w:ind w:left="0" w:right="0"/>
+              <w:jc w:val="both"/>
+              <w:rPr>
+                <w:rFonts w:ascii="Tahoma" w:eastAsia="Arial" w:hAnsi="Tahoma" w:cs="Arial"/>
+                <w:sz w:val="24"/>
+                <w:szCs w:val="24"/>
+              </w:rPr>
+            </w:pPr>
+          </w:p>
+          <w:p>
+            <w:pPr>
+              <w:ind w:left="0" w:right="0"/>
+              <w:jc w:val="both"/>
+              <w:rPr>
+                <w:rFonts w:ascii="Tahoma" w:hAnsi="Tahoma"/>
+                <w:sz w:val="24"/>
+                <w:szCs w:val="24"/>
+              </w:rPr>
+            </w:pPr>
+          </w:p>
+        </w:tc>
+        <w:tc>
+          <w:tcPr>
+            <w:tcW w:w="2268" w:type="dxa"/>
+            <w:tcBorders>
+              <w:top w:val="single" w:sz="4" w:space="0" w:color="000000"/>
+              <w:left w:val="single" w:sz="4" w:space="0" w:color="000000"/>
+              <w:bottom w:val="single" w:sz="4" w:space="0" w:color="000000"/>
+              <w:right w:val="single" w:sz="4" w:space="0" w:color="000000"/>
+            </w:tcBorders>
+            <w:shd w:val="clear" w:color="auto" w:fill="auto"/>
+          </w:tcPr>
+          <w:p>
+            <w:pPr>
+              <w:ind w:left="0" w:right="0"/>
+              <w:jc w:val="both"/>
+              <w:rPr>
+                <w:rFonts w:ascii="Tahoma" w:hAnsi="Tahoma"/>
+                <w:sz w:val="24"/>
+                <w:szCs w:val="24"/>
+              </w:rPr>
+            </w:pPr>
+            <w:r>
+              <w:rPr>
+                <w:rFonts w:ascii="Tahoma" w:hAnsi="Tahoma"/>
+                <w:sz w:val="24"/>
+                <w:szCs w:val="24"/>
+              </w:rPr>
+              <w:t>-</w:t>
+            </w:r>
+            <w:proofErr w:type="spellStart"/>
+            <w:r>
+              <w:rPr>
+                <w:rFonts w:ascii="Tahoma" w:hAnsi="Tahoma"/>
+                <w:sz w:val="24"/>
+                <w:szCs w:val="24"/>
+              </w:rPr>
+              <w:t>ActualizarDatos</w:t>
+            </w:r>
+            <w:proofErr w:type="spellEnd"/>
+          </w:p>
+        </w:tc>
+        <w:tc>
+          <w:tcPr>
+            <w:tcW w:w="1015" w:type="dxa"/>
+            <w:tcBorders>
+              <w:top w:val="single" w:sz="4" w:space="0" w:color="000000"/>
+              <w:left w:val="single" w:sz="4" w:space="0" w:color="000000"/>
+              <w:bottom w:val="single" w:sz="4" w:space="0" w:color="000000"/>
+              <w:right w:val="single" w:sz="4" w:space="0" w:color="000000"/>
+            </w:tcBorders>
+            <w:shd w:val="clear" w:color="auto" w:fill="auto"/>
+          </w:tcPr>
+          <w:p>
+            <w:pPr>
+              <w:ind w:left="0" w:right="0"/>
+              <w:jc w:val="both"/>
+              <w:rPr>
+                <w:rFonts w:ascii="Tahoma" w:hAnsi="Tahoma"/>
+                <w:sz w:val="24"/>
+                <w:szCs w:val="24"/>
+              </w:rPr>
+            </w:pPr>
+            <w:r>
+              <w:rPr>
+                <w:rFonts w:cstheme="minorHAnsi"/>
+              </w:rPr>
+              <w:t>implementado</w:t>
+            </w:r>
+          </w:p>
+        </w:tc>
+        <w:tc>
+          <w:tcPr>
+            <w:tcW w:w="1445" w:type="dxa"/>
+            <w:tcBorders>
+              <w:top w:val="single" w:sz="4" w:space="0" w:color="000000"/>
+              <w:left w:val="single" w:sz="4" w:space="0" w:color="000000"/>
+              <w:bottom w:val="single" w:sz="4" w:space="0" w:color="000000"/>
+              <w:right w:val="single" w:sz="4" w:space="0" w:color="000000"/>
+            </w:tcBorders>
+            <w:shd w:val="clear" w:color="auto" w:fill="auto"/>
+          </w:tcPr>
+          <w:p>
+            <w:pPr>
+              <w:ind w:left="0" w:right="0"/>
+              <w:jc w:val="both"/>
+              <w:rPr>
+                <w:rFonts w:ascii="Tahoma" w:hAnsi="Tahoma"/>
+                <w:sz w:val="24"/>
+                <w:szCs w:val="24"/>
+              </w:rPr>
+            </w:pPr>
+            <w:r>
+              <w:rPr>
+                <w:rFonts w:ascii="Tahoma" w:hAnsi="Tahoma"/>
+                <w:sz w:val="24"/>
+                <w:szCs w:val="24"/>
+              </w:rPr>
+              <w:t>Caso de prueba 5</w:t>
             </w:r>
           </w:p>
         </w:tc>
@@ -1032,16 +1216,8 @@
                 <w:sz w:val="24"/>
                 <w:szCs w:val="24"/>
               </w:rPr>
-              <w:t xml:space="preserve">tener una integración  de la información de  las fuentes hídricas superficiales con </w:t>
-            </w:r>
-            <w:r>
-              <w:rPr>
-                <w:rFonts w:ascii="Tahoma" w:eastAsia="Tahoma" w:hAnsi="Tahoma" w:cs="Tahoma"/>
-                <w:sz w:val="24"/>
-                <w:szCs w:val="24"/>
-              </w:rPr>
               <w:lastRenderedPageBreak/>
-              <w:t>imágenes y la información mas relevante</w:t>
+              <w:t>evaluar la tasa de consumo de agua por sectores</w:t>
             </w:r>
           </w:p>
           <w:p>
@@ -1072,58 +1248,19 @@
               <w:ind w:left="0" w:right="0"/>
               <w:jc w:val="both"/>
               <w:rPr>
-                <w:rFonts w:ascii="Tahoma" w:eastAsia="Arial" w:hAnsi="Tahoma" w:cs="Arial"/>
-                <w:b/>
-                <w:bCs/>
-                <w:sz w:val="24"/>
-                <w:szCs w:val="24"/>
-              </w:rPr>
-            </w:pPr>
-            <w:r>
-              <w:rPr>
-                <w:rFonts w:ascii="Tahoma" w:eastAsia="Arial" w:hAnsi="Tahoma" w:cs="Arial"/>
-                <w:b/>
-                <w:bCs/>
-                <w:sz w:val="24"/>
-                <w:szCs w:val="24"/>
-              </w:rPr>
-              <w:lastRenderedPageBreak/>
-              <w:t>CU-1</w:t>
-            </w:r>
-          </w:p>
-          <w:p>
-            <w:pPr>
-              <w:ind w:left="0" w:right="0"/>
-              <w:jc w:val="both"/>
-              <w:rPr>
-                <w:rFonts w:ascii="Tahoma" w:eastAsia="Arial" w:hAnsi="Tahoma" w:cs="Arial"/>
-                <w:b/>
-                <w:bCs/>
-                <w:sz w:val="24"/>
-                <w:szCs w:val="24"/>
-              </w:rPr>
-            </w:pPr>
-            <w:r>
-              <w:rPr>
-                <w:rFonts w:ascii="Tahoma" w:eastAsia="Arial" w:hAnsi="Tahoma" w:cs="Arial"/>
-                <w:b/>
-                <w:bCs/>
-                <w:sz w:val="24"/>
-                <w:szCs w:val="24"/>
-              </w:rPr>
-              <w:t>CU-2</w:t>
-            </w:r>
-          </w:p>
-          <w:p>
-            <w:pPr>
-              <w:ind w:left="0" w:right="0"/>
-              <w:jc w:val="both"/>
-              <w:rPr>
-                <w:rFonts w:ascii="Tahoma" w:eastAsia="Arial" w:hAnsi="Tahoma" w:cs="Arial"/>
-                <w:sz w:val="24"/>
-                <w:szCs w:val="24"/>
-              </w:rPr>
-            </w:pPr>
+                <w:rFonts w:ascii="Tahoma" w:hAnsi="Tahoma"/>
+                <w:sz w:val="24"/>
+                <w:szCs w:val="24"/>
+              </w:rPr>
+            </w:pPr>
+            <w:r>
+              <w:rPr>
+                <w:rFonts w:ascii="Tahoma" w:hAnsi="Tahoma"/>
+                <w:sz w:val="24"/>
+                <w:szCs w:val="24"/>
+              </w:rPr>
+              <w:t>CU-3</w:t>
+            </w:r>
           </w:p>
           <w:p>
             <w:pPr>
@@ -1164,6 +1301,54 @@
                 <w:sz w:val="24"/>
                 <w:szCs w:val="24"/>
               </w:rPr>
+              <w:t>- Consumo</w:t>
+            </w:r>
+          </w:p>
+          <w:p>
+            <w:pPr>
+              <w:ind w:left="0" w:right="0"/>
+              <w:jc w:val="both"/>
+              <w:rPr>
+                <w:rFonts w:ascii="Tahoma" w:hAnsi="Tahoma"/>
+                <w:sz w:val="24"/>
+                <w:szCs w:val="24"/>
+              </w:rPr>
+            </w:pPr>
+            <w:r>
+              <w:rPr>
+                <w:rFonts w:ascii="Tahoma" w:hAnsi="Tahoma"/>
+                <w:sz w:val="24"/>
+                <w:szCs w:val="24"/>
+              </w:rPr>
+              <w:t xml:space="preserve">- </w:t>
+            </w:r>
+            <w:proofErr w:type="spellStart"/>
+            <w:r>
+              <w:rPr>
+                <w:rFonts w:ascii="Tahoma" w:hAnsi="Tahoma"/>
+                <w:sz w:val="24"/>
+                <w:szCs w:val="24"/>
+              </w:rPr>
+              <w:t>SectorSocial</w:t>
+            </w:r>
+            <w:proofErr w:type="spellEnd"/>
+          </w:p>
+          <w:p>
+            <w:pPr>
+              <w:ind w:left="0" w:right="0"/>
+              <w:jc w:val="both"/>
+              <w:rPr>
+                <w:rFonts w:ascii="Tahoma" w:hAnsi="Tahoma"/>
+                <w:sz w:val="24"/>
+                <w:szCs w:val="24"/>
+              </w:rPr>
+            </w:pPr>
+            <w:r>
+              <w:rPr>
+                <w:rFonts w:ascii="Tahoma" w:hAnsi="Tahoma"/>
+                <w:sz w:val="24"/>
+                <w:szCs w:val="24"/>
+              </w:rPr>
               <w:t>-</w:t>
             </w:r>
             <w:proofErr w:type="spellStart"/>
@@ -1173,7 +1358,7 @@
                 <w:sz w:val="24"/>
                 <w:szCs w:val="24"/>
               </w:rPr>
-              <w:t>ActualizarDatos</w:t>
+              <w:t>GenerarReportes</w:t>
             </w:r>
             <w:proofErr w:type="spellEnd"/>
           </w:p>
@@ -1201,12 +1386,12 @@
             </w:pPr>
             <w:r>
               <w:rPr>
-                <w:rFonts w:ascii="Tahoma" w:hAnsi="Tahoma"/>
-                <w:sz w:val="24"/>
-                <w:szCs w:val="24"/>
-              </w:rPr>
-              <w:t>Aun no se ha implementado</w:t>
-            </w:r>
+                <w:rFonts w:cstheme="minorHAnsi"/>
+              </w:rPr>
+              <w:t>implementado</w:t>
+            </w:r>
+            <w:bookmarkStart w:id="0" w:name="_GoBack"/>
+            <w:bookmarkEnd w:id="0"/>
           </w:p>
         </w:tc>
         <w:tc>
@@ -1236,261 +1421,7 @@
                 <w:sz w:val="24"/>
                 <w:szCs w:val="24"/>
               </w:rPr>
-              <w:t xml:space="preserve">Caso de prueba </w:t>
-            </w:r>
-            <w:r>
-              <w:rPr>
-                <w:rFonts w:ascii="Tahoma" w:hAnsi="Tahoma"/>
-                <w:sz w:val="24"/>
-                <w:szCs w:val="24"/>
-              </w:rPr>
-              <w:t>5</w:t>
-            </w:r>
-          </w:p>
-        </w:tc>
-      </w:tr>
-      <w:tr>
-        <w:tc>
-          <w:tcPr>
-            <w:tcW w:w="2335" w:type="dxa"/>
-            <w:tcBorders>
-              <w:top w:val="single" w:sz="4" w:space="0" w:color="000000"/>
-              <w:left w:val="single" w:sz="4" w:space="0" w:color="000000"/>
-              <w:bottom w:val="single" w:sz="4" w:space="0" w:color="000000"/>
-              <w:right w:val="single" w:sz="4" w:space="0" w:color="000000"/>
-            </w:tcBorders>
-            <w:shd w:val="clear" w:color="auto" w:fill="auto"/>
-          </w:tcPr>
-          <w:p>
-            <w:pPr>
-              <w:ind w:left="0" w:right="0"/>
-              <w:jc w:val="both"/>
-              <w:rPr>
-                <w:rFonts w:ascii="Tahoma" w:eastAsia="Tahoma" w:hAnsi="Tahoma" w:cs="Tahoma"/>
-                <w:sz w:val="24"/>
-                <w:szCs w:val="24"/>
-              </w:rPr>
-            </w:pPr>
-            <w:r>
-              <w:rPr>
-                <w:rFonts w:ascii="Tahoma" w:eastAsia="Tahoma" w:hAnsi="Tahoma" w:cs="Tahoma"/>
-                <w:sz w:val="24"/>
-                <w:szCs w:val="24"/>
-              </w:rPr>
-              <w:lastRenderedPageBreak/>
-              <w:t>evaluar la tasa de consumo de agua por sectores</w:t>
-            </w:r>
-          </w:p>
-          <w:p>
-            <w:pPr>
-              <w:ind w:left="0" w:right="0"/>
-              <w:jc w:val="both"/>
-              <w:rPr>
-                <w:rFonts w:ascii="Tahoma" w:hAnsi="Tahoma"/>
-                <w:sz w:val="24"/>
-                <w:szCs w:val="24"/>
-              </w:rPr>
-            </w:pPr>
-          </w:p>
-        </w:tc>
-        <w:tc>
-          <w:tcPr>
-            <w:tcW w:w="1166" w:type="dxa"/>
-            <w:tcBorders>
-              <w:top w:val="single" w:sz="4" w:space="0" w:color="000000"/>
-              <w:left w:val="single" w:sz="4" w:space="0" w:color="000000"/>
-              <w:bottom w:val="single" w:sz="4" w:space="0" w:color="000000"/>
-              <w:right w:val="single" w:sz="4" w:space="0" w:color="000000"/>
-            </w:tcBorders>
-            <w:shd w:val="clear" w:color="auto" w:fill="auto"/>
-          </w:tcPr>
-          <w:p>
-            <w:pPr>
-              <w:ind w:left="0" w:right="0"/>
-              <w:jc w:val="both"/>
-              <w:rPr>
-                <w:rFonts w:ascii="Tahoma" w:hAnsi="Tahoma"/>
-                <w:sz w:val="24"/>
-                <w:szCs w:val="24"/>
-              </w:rPr>
-            </w:pPr>
-            <w:r>
-              <w:rPr>
-                <w:rFonts w:ascii="Tahoma" w:hAnsi="Tahoma"/>
-                <w:sz w:val="24"/>
-                <w:szCs w:val="24"/>
-              </w:rPr>
-              <w:t>CU-3</w:t>
-            </w:r>
-          </w:p>
-          <w:p>
-            <w:pPr>
-              <w:ind w:left="0" w:right="0"/>
-              <w:jc w:val="both"/>
-              <w:rPr>
-                <w:rFonts w:ascii="Tahoma" w:hAnsi="Tahoma"/>
-                <w:sz w:val="24"/>
-                <w:szCs w:val="24"/>
-              </w:rPr>
-            </w:pPr>
-          </w:p>
-        </w:tc>
-        <w:tc>
-          <w:tcPr>
-            <w:tcW w:w="2268" w:type="dxa"/>
-            <w:tcBorders>
-              <w:top w:val="single" w:sz="4" w:space="0" w:color="000000"/>
-              <w:left w:val="single" w:sz="4" w:space="0" w:color="000000"/>
-              <w:bottom w:val="single" w:sz="4" w:space="0" w:color="000000"/>
-              <w:right w:val="single" w:sz="4" w:space="0" w:color="000000"/>
-            </w:tcBorders>
-            <w:shd w:val="clear" w:color="auto" w:fill="auto"/>
-          </w:tcPr>
-          <w:p>
-            <w:pPr>
-              <w:ind w:left="0" w:right="0"/>
-              <w:jc w:val="both"/>
-              <w:rPr>
-                <w:rFonts w:ascii="Tahoma" w:hAnsi="Tahoma"/>
-                <w:sz w:val="24"/>
-                <w:szCs w:val="24"/>
-              </w:rPr>
-            </w:pPr>
-            <w:r>
-              <w:rPr>
-                <w:rFonts w:ascii="Tahoma" w:hAnsi="Tahoma"/>
-                <w:sz w:val="24"/>
-                <w:szCs w:val="24"/>
-              </w:rPr>
-              <w:t>- Consumo</w:t>
-            </w:r>
-          </w:p>
-          <w:p>
-            <w:pPr>
-              <w:ind w:left="0" w:right="0"/>
-              <w:jc w:val="both"/>
-              <w:rPr>
-                <w:rFonts w:ascii="Tahoma" w:hAnsi="Tahoma"/>
-                <w:sz w:val="24"/>
-                <w:szCs w:val="24"/>
-              </w:rPr>
-            </w:pPr>
-            <w:r>
-              <w:rPr>
-                <w:rFonts w:ascii="Tahoma" w:hAnsi="Tahoma"/>
-                <w:sz w:val="24"/>
-                <w:szCs w:val="24"/>
-              </w:rPr>
-              <w:t xml:space="preserve">- </w:t>
-            </w:r>
-            <w:proofErr w:type="spellStart"/>
-            <w:r>
-              <w:rPr>
-                <w:rFonts w:ascii="Tahoma" w:hAnsi="Tahoma"/>
-                <w:sz w:val="24"/>
-                <w:szCs w:val="24"/>
-              </w:rPr>
-              <w:t>SectorSocial</w:t>
-            </w:r>
-            <w:proofErr w:type="spellEnd"/>
-          </w:p>
-          <w:p>
-            <w:pPr>
-              <w:ind w:left="0" w:right="0"/>
-              <w:jc w:val="both"/>
-              <w:rPr>
-                <w:rFonts w:ascii="Tahoma" w:hAnsi="Tahoma"/>
-                <w:sz w:val="24"/>
-                <w:szCs w:val="24"/>
-              </w:rPr>
-            </w:pPr>
-            <w:r>
-              <w:rPr>
-                <w:rFonts w:ascii="Tahoma" w:hAnsi="Tahoma"/>
-                <w:sz w:val="24"/>
-                <w:szCs w:val="24"/>
-              </w:rPr>
-              <w:t>-</w:t>
-            </w:r>
-            <w:proofErr w:type="spellStart"/>
-            <w:r>
-              <w:rPr>
-                <w:rFonts w:ascii="Tahoma" w:hAnsi="Tahoma"/>
-                <w:sz w:val="24"/>
-                <w:szCs w:val="24"/>
-              </w:rPr>
-              <w:t>GenerarReportes</w:t>
-            </w:r>
-            <w:proofErr w:type="spellEnd"/>
-          </w:p>
-        </w:tc>
-        <w:tc>
-          <w:tcPr>
-            <w:tcW w:w="1015" w:type="dxa"/>
-            <w:tcBorders>
-              <w:top w:val="single" w:sz="4" w:space="0" w:color="000000"/>
-              <w:left w:val="single" w:sz="4" w:space="0" w:color="000000"/>
-              <w:bottom w:val="single" w:sz="4" w:space="0" w:color="000000"/>
-              <w:right w:val="single" w:sz="4" w:space="0" w:color="000000"/>
-            </w:tcBorders>
-            <w:shd w:val="clear" w:color="auto" w:fill="auto"/>
-          </w:tcPr>
-          <w:p>
-            <w:pPr>
-              <w:ind w:left="0" w:right="0"/>
-              <w:jc w:val="both"/>
-              <w:rPr>
-                <w:rFonts w:ascii="Tahoma" w:hAnsi="Tahoma"/>
-                <w:sz w:val="24"/>
-                <w:szCs w:val="24"/>
-              </w:rPr>
-            </w:pPr>
-            <w:r>
-              <w:rPr>
-                <w:rFonts w:ascii="Tahoma" w:hAnsi="Tahoma"/>
-                <w:sz w:val="24"/>
-                <w:szCs w:val="24"/>
-              </w:rPr>
-              <w:t>Aun no se ha implementado</w:t>
-            </w:r>
-          </w:p>
-        </w:tc>
-        <w:tc>
-          <w:tcPr>
-            <w:tcW w:w="1445" w:type="dxa"/>
-            <w:tcBorders>
-              <w:top w:val="single" w:sz="4" w:space="0" w:color="000000"/>
-              <w:left w:val="single" w:sz="4" w:space="0" w:color="000000"/>
-              <w:bottom w:val="single" w:sz="4" w:space="0" w:color="000000"/>
-              <w:right w:val="single" w:sz="4" w:space="0" w:color="000000"/>
-            </w:tcBorders>
-            <w:shd w:val="clear" w:color="auto" w:fill="auto"/>
-          </w:tcPr>
-          <w:p>
-            <w:pPr>
-              <w:ind w:left="0" w:right="0"/>
-              <w:jc w:val="both"/>
-              <w:rPr>
-                <w:rFonts w:ascii="Tahoma" w:hAnsi="Tahoma"/>
-                <w:sz w:val="24"/>
-                <w:szCs w:val="24"/>
-              </w:rPr>
-            </w:pPr>
-            <w:r>
-              <w:rPr>
-                <w:rFonts w:ascii="Tahoma" w:hAnsi="Tahoma"/>
-                <w:sz w:val="24"/>
-                <w:szCs w:val="24"/>
-              </w:rPr>
-              <w:t xml:space="preserve">Caso de prueba </w:t>
-            </w:r>
-            <w:r>
-              <w:rPr>
-                <w:rFonts w:ascii="Tahoma" w:hAnsi="Tahoma"/>
-                <w:sz w:val="24"/>
-                <w:szCs w:val="24"/>
-              </w:rPr>
-              <w:t>1</w:t>
+              <w:t>Caso de prueba 1</w:t>
             </w:r>
           </w:p>
         </w:tc>
@@ -1733,15 +1664,7 @@
                 <w:sz w:val="24"/>
                 <w:szCs w:val="24"/>
               </w:rPr>
-              <w:t xml:space="preserve">Caso de prueba </w:t>
-            </w:r>
-            <w:r>
-              <w:rPr>
-                <w:rFonts w:ascii="Tahoma" w:hAnsi="Tahoma"/>
-                <w:sz w:val="24"/>
-                <w:szCs w:val="24"/>
-              </w:rPr>
-              <w:t>2-3</w:t>
+              <w:t>Caso de prueba 2-3</w:t>
             </w:r>
           </w:p>
         </w:tc>
@@ -2062,13 +1985,7 @@
         <w:rPr>
           <w:b/>
         </w:rPr>
-        <w:t xml:space="preserve">de prueba </w:t>
-      </w:r>
-      <w:r>
-        <w:rPr>
-          <w:b/>
-        </w:rPr>
-        <w:t>4</w:t>
+        <w:t>de prueba 4</w:t>
       </w:r>
       <w:r>
         <w:rPr>
@@ -2168,13 +2085,7 @@
         <w:rPr>
           <w:b/>
         </w:rPr>
-        <w:t xml:space="preserve">de prueba </w:t>
-      </w:r>
-      <w:r>
-        <w:rPr>
-          <w:b/>
-        </w:rPr>
-        <w:t xml:space="preserve"> 5</w:t>
+        <w:t>de prueba  5</w:t>
       </w:r>
       <w:r>
         <w:rPr>

</xml_diff>